<commit_message>
AE chapter 4 and 5
</commit_message>
<xml_diff>
--- a/STA 101 syllabus.docx
+++ b/STA 101 syllabus.docx
@@ -922,14 +922,7 @@
           <w:rFonts w:ascii="Times New Roman" w:hAnsi="Times New Roman" w:cs="Times New Roman"/>
           <w:color w:val="000000"/>
         </w:rPr>
-        <w:t>Online test on Sakai</w:t>
-      </w:r>
-      <w:r>
-        <w:rPr>
-          <w:rFonts w:ascii="Times New Roman" w:hAnsi="Times New Roman" w:cs="Times New Roman"/>
-          <w:color w:val="000000"/>
-        </w:rPr>
-        <w:t xml:space="preserve">. </w:t>
+        <w:t xml:space="preserve">Online test on Sakai. </w:t>
       </w:r>
       <w:r>
         <w:rPr>
@@ -1054,7 +1047,7 @@
         <w:ind w:left="360"/>
         <w:jc w:val="both"/>
         <w:rPr>
-          <w:rFonts w:ascii="Times New Roman" w:hAnsi="Times New Roman" w:cs="Times New Roman" w:hint="eastAsia"/>
+          <w:rFonts w:ascii="Times New Roman" w:hAnsi="Times New Roman" w:cs="Times New Roman"/>
         </w:rPr>
       </w:pPr>
       <w:r>
@@ -1570,19 +1563,7 @@
               <w:rPr>
                 <w:rFonts w:ascii="Times New Roman" w:hAnsi="Times New Roman" w:cs="Times New Roman"/>
               </w:rPr>
-              <w:t>Application Exercise 2.</w:t>
-            </w:r>
-            <w:r>
-              <w:rPr>
-                <w:rFonts w:ascii="Times New Roman" w:hAnsi="Times New Roman" w:cs="Times New Roman"/>
-              </w:rPr>
-              <w:t>2</w:t>
-            </w:r>
-            <w:r>
-              <w:rPr>
-                <w:rFonts w:ascii="Times New Roman" w:hAnsi="Times New Roman" w:cs="Times New Roman"/>
-              </w:rPr>
-              <w:t xml:space="preserve"> posted</w:t>
+              <w:t>Application Exercise 2.2 posted</w:t>
             </w:r>
           </w:p>
         </w:tc>
@@ -1823,25 +1804,7 @@
               <w:rPr>
                 <w:rFonts w:ascii="Times New Roman" w:hAnsi="Times New Roman" w:cs="Times New Roman"/>
               </w:rPr>
-              <w:t xml:space="preserve">Application </w:t>
-            </w:r>
-            <w:r>
-              <w:rPr>
-                <w:rFonts w:ascii="Times New Roman" w:hAnsi="Times New Roman" w:cs="Times New Roman"/>
-              </w:rPr>
-              <w:t xml:space="preserve">Exercise </w:t>
-            </w:r>
-            <w:r>
-              <w:rPr>
-                <w:rFonts w:ascii="Times New Roman" w:hAnsi="Times New Roman" w:cs="Times New Roman"/>
-              </w:rPr>
-              <w:t>3.1</w:t>
-            </w:r>
-            <w:r>
-              <w:rPr>
-                <w:rFonts w:ascii="Times New Roman" w:hAnsi="Times New Roman" w:cs="Times New Roman"/>
-              </w:rPr>
-              <w:t xml:space="preserve"> posted</w:t>
+              <w:t>Application Exercise 3.1 posted</w:t>
             </w:r>
           </w:p>
         </w:tc>
@@ -1865,19 +1828,7 @@
               <w:rPr>
                 <w:rFonts w:ascii="Times New Roman" w:hAnsi="Times New Roman" w:cs="Times New Roman"/>
               </w:rPr>
-              <w:t xml:space="preserve">Due: </w:t>
-            </w:r>
-            <w:r>
-              <w:rPr>
-                <w:rFonts w:ascii="Times New Roman" w:hAnsi="Times New Roman" w:cs="Times New Roman"/>
-              </w:rPr>
-              <w:t xml:space="preserve">11:59pm, </w:t>
-            </w:r>
-            <w:r>
-              <w:rPr>
-                <w:rFonts w:ascii="Times New Roman" w:hAnsi="Times New Roman" w:cs="Times New Roman"/>
-              </w:rPr>
-              <w:t>May 23</w:t>
+              <w:t>Due: 11:59pm, May 23</w:t>
             </w:r>
           </w:p>
         </w:tc>
@@ -1923,26 +1874,14 @@
               <w:jc w:val="both"/>
               <w:cnfStyle w:val="000000100000" w:firstRow="0" w:lastRow="0" w:firstColumn="0" w:lastColumn="0" w:oddVBand="0" w:evenVBand="0" w:oddHBand="1" w:evenHBand="0" w:firstRowFirstColumn="0" w:firstRowLastColumn="0" w:lastRowFirstColumn="0" w:lastRowLastColumn="0"/>
               <w:rPr>
-                <w:rFonts w:ascii="Times New Roman" w:hAnsi="Times New Roman" w:cs="Times New Roman" w:hint="eastAsia"/>
-              </w:rPr>
-            </w:pPr>
-            <w:r>
-              <w:rPr>
-                <w:rFonts w:ascii="Times New Roman" w:hAnsi="Times New Roman" w:cs="Times New Roman"/>
-              </w:rPr>
-              <w:t>Application Exercise 3.</w:t>
-            </w:r>
-            <w:r>
-              <w:rPr>
-                <w:rFonts w:ascii="Times New Roman" w:hAnsi="Times New Roman" w:cs="Times New Roman"/>
-              </w:rPr>
-              <w:t>2</w:t>
-            </w:r>
-            <w:r>
-              <w:rPr>
-                <w:rFonts w:ascii="Times New Roman" w:hAnsi="Times New Roman" w:cs="Times New Roman"/>
-              </w:rPr>
-              <w:t xml:space="preserve"> posted</w:t>
+                <w:rFonts w:ascii="Times New Roman" w:hAnsi="Times New Roman" w:cs="Times New Roman"/>
+              </w:rPr>
+            </w:pPr>
+            <w:r>
+              <w:rPr>
+                <w:rFonts w:ascii="Times New Roman" w:hAnsi="Times New Roman" w:cs="Times New Roman"/>
+              </w:rPr>
+              <w:t>Application Exercise 3.2 posted</w:t>
             </w:r>
           </w:p>
         </w:tc>
@@ -2009,7 +1948,7 @@
               <w:jc w:val="both"/>
               <w:cnfStyle w:val="000000000000" w:firstRow="0" w:lastRow="0" w:firstColumn="0" w:lastColumn="0" w:oddVBand="0" w:evenVBand="0" w:oddHBand="0" w:evenHBand="0" w:firstRowFirstColumn="0" w:firstRowLastColumn="0" w:lastRowFirstColumn="0" w:lastRowLastColumn="0"/>
               <w:rPr>
-                <w:rFonts w:ascii="Times New Roman" w:hAnsi="Times New Roman" w:cs="Times New Roman" w:hint="eastAsia"/>
+                <w:rFonts w:ascii="Times New Roman" w:hAnsi="Times New Roman" w:cs="Times New Roman"/>
               </w:rPr>
             </w:pPr>
             <w:r>
@@ -2036,213 +1975,6 @@
                 <w:rFonts w:ascii="Times New Roman" w:hAnsi="Times New Roman" w:cs="Times New Roman"/>
               </w:rPr>
             </w:pPr>
-          </w:p>
-        </w:tc>
-      </w:tr>
-      <w:tr>
-        <w:trPr>
-          <w:cnfStyle w:val="000000100000" w:firstRow="0" w:lastRow="0" w:firstColumn="0" w:lastColumn="0" w:oddVBand="0" w:evenVBand="0" w:oddHBand="1" w:evenHBand="0" w:firstRowFirstColumn="0" w:firstRowLastColumn="0" w:lastRowFirstColumn="0" w:lastRowLastColumn="0"/>
-          <w:trHeight w:val="645"/>
-        </w:trPr>
-        <w:tc>
-          <w:tcPr>
-            <w:cnfStyle w:val="001000000000" w:firstRow="0" w:lastRow="0" w:firstColumn="1" w:lastColumn="0" w:oddVBand="0" w:evenVBand="0" w:oddHBand="0" w:evenHBand="0" w:firstRowFirstColumn="0" w:firstRowLastColumn="0" w:lastRowFirstColumn="0" w:lastRowLastColumn="0"/>
-            <w:tcW w:w="1255" w:type="dxa"/>
-          </w:tcPr>
-          <w:p>
-            <w:pPr>
-              <w:autoSpaceDE w:val="0"/>
-              <w:autoSpaceDN w:val="0"/>
-              <w:adjustRightInd w:val="0"/>
-              <w:spacing w:line="276" w:lineRule="auto"/>
-              <w:jc w:val="both"/>
-              <w:rPr>
-                <w:rFonts w:ascii="Times New Roman" w:hAnsi="Times New Roman" w:cs="Times New Roman"/>
-              </w:rPr>
-            </w:pPr>
-            <w:r>
-              <w:rPr>
-                <w:rFonts w:ascii="Times New Roman" w:hAnsi="Times New Roman" w:cs="Times New Roman"/>
-              </w:rPr>
-              <w:t>May 28</w:t>
-            </w:r>
-          </w:p>
-        </w:tc>
-        <w:tc>
-          <w:tcPr>
-            <w:tcW w:w="4950" w:type="dxa"/>
-          </w:tcPr>
-          <w:p>
-            <w:pPr>
-              <w:autoSpaceDE w:val="0"/>
-              <w:autoSpaceDN w:val="0"/>
-              <w:adjustRightInd w:val="0"/>
-              <w:spacing w:line="276" w:lineRule="auto"/>
-              <w:jc w:val="both"/>
-              <w:cnfStyle w:val="000000100000" w:firstRow="0" w:lastRow="0" w:firstColumn="0" w:lastColumn="0" w:oddVBand="0" w:evenVBand="0" w:oddHBand="1" w:evenHBand="0" w:firstRowFirstColumn="0" w:firstRowLastColumn="0" w:lastRowFirstColumn="0" w:lastRowLastColumn="0"/>
-              <w:rPr>
-                <w:rFonts w:ascii="Times New Roman" w:hAnsi="Times New Roman" w:cs="Times New Roman"/>
-              </w:rPr>
-            </w:pPr>
-            <w:r>
-              <w:rPr>
-                <w:rFonts w:ascii="Times New Roman" w:hAnsi="Times New Roman" w:cs="Times New Roman"/>
-              </w:rPr>
-              <w:t>Problem Set 2 posted</w:t>
-            </w:r>
-          </w:p>
-          <w:p>
-            <w:pPr>
-              <w:autoSpaceDE w:val="0"/>
-              <w:autoSpaceDN w:val="0"/>
-              <w:adjustRightInd w:val="0"/>
-              <w:spacing w:line="276" w:lineRule="auto"/>
-              <w:jc w:val="both"/>
-              <w:cnfStyle w:val="000000100000" w:firstRow="0" w:lastRow="0" w:firstColumn="0" w:lastColumn="0" w:oddVBand="0" w:evenVBand="0" w:oddHBand="1" w:evenHBand="0" w:firstRowFirstColumn="0" w:firstRowLastColumn="0" w:lastRowFirstColumn="0" w:lastRowLastColumn="0"/>
-              <w:rPr>
-                <w:rFonts w:ascii="Times New Roman" w:hAnsi="Times New Roman" w:cs="Times New Roman"/>
-                <w:b/>
-                <w:bCs/>
-                <w:u w:val="single"/>
-              </w:rPr>
-            </w:pPr>
-            <w:r>
-              <w:rPr>
-                <w:rFonts w:ascii="Times New Roman" w:hAnsi="Times New Roman" w:cs="Times New Roman"/>
-                <w:b/>
-                <w:bCs/>
-                <w:u w:val="single"/>
-              </w:rPr>
-              <w:t>PS2: 3.5, 3.27, 3.31, 3.43, 4.13, 4.31</w:t>
-            </w:r>
-          </w:p>
-        </w:tc>
-        <w:tc>
-          <w:tcPr>
-            <w:tcW w:w="3145" w:type="dxa"/>
-          </w:tcPr>
-          <w:p>
-            <w:pPr>
-              <w:autoSpaceDE w:val="0"/>
-              <w:autoSpaceDN w:val="0"/>
-              <w:adjustRightInd w:val="0"/>
-              <w:spacing w:line="276" w:lineRule="auto"/>
-              <w:jc w:val="both"/>
-              <w:cnfStyle w:val="000000100000" w:firstRow="0" w:lastRow="0" w:firstColumn="0" w:lastColumn="0" w:oddVBand="0" w:evenVBand="0" w:oddHBand="1" w:evenHBand="0" w:firstRowFirstColumn="0" w:firstRowLastColumn="0" w:lastRowFirstColumn="0" w:lastRowLastColumn="0"/>
-              <w:rPr>
-                <w:rFonts w:ascii="Times New Roman" w:hAnsi="Times New Roman" w:cs="Times New Roman"/>
-              </w:rPr>
-            </w:pPr>
-            <w:r>
-              <w:rPr>
-                <w:rFonts w:ascii="Times New Roman" w:hAnsi="Times New Roman" w:cs="Times New Roman"/>
-              </w:rPr>
-              <w:t xml:space="preserve">Due: 11:59pm, </w:t>
-            </w:r>
-            <w:r>
-              <w:rPr>
-                <w:rFonts w:ascii="Times New Roman" w:hAnsi="Times New Roman" w:cs="Times New Roman"/>
-              </w:rPr>
-              <w:t>June 3</w:t>
-            </w:r>
-          </w:p>
-        </w:tc>
-      </w:tr>
-      <w:tr>
-        <w:tc>
-          <w:tcPr>
-            <w:cnfStyle w:val="001000000000" w:firstRow="0" w:lastRow="0" w:firstColumn="1" w:lastColumn="0" w:oddVBand="0" w:evenVBand="0" w:oddHBand="0" w:evenHBand="0" w:firstRowFirstColumn="0" w:firstRowLastColumn="0" w:lastRowFirstColumn="0" w:lastRowLastColumn="0"/>
-            <w:tcW w:w="1255" w:type="dxa"/>
-          </w:tcPr>
-          <w:p>
-            <w:pPr>
-              <w:autoSpaceDE w:val="0"/>
-              <w:autoSpaceDN w:val="0"/>
-              <w:adjustRightInd w:val="0"/>
-              <w:spacing w:line="276" w:lineRule="auto"/>
-              <w:jc w:val="both"/>
-              <w:rPr>
-                <w:rFonts w:ascii="Times New Roman" w:hAnsi="Times New Roman" w:cs="Times New Roman"/>
-              </w:rPr>
-            </w:pPr>
-            <w:r>
-              <w:rPr>
-                <w:rFonts w:ascii="Times New Roman" w:hAnsi="Times New Roman" w:cs="Times New Roman"/>
-              </w:rPr>
-              <w:t>May 30</w:t>
-            </w:r>
-          </w:p>
-        </w:tc>
-        <w:tc>
-          <w:tcPr>
-            <w:tcW w:w="4950" w:type="dxa"/>
-          </w:tcPr>
-          <w:p>
-            <w:pPr>
-              <w:autoSpaceDE w:val="0"/>
-              <w:autoSpaceDN w:val="0"/>
-              <w:adjustRightInd w:val="0"/>
-              <w:spacing w:line="276" w:lineRule="auto"/>
-              <w:jc w:val="both"/>
-              <w:cnfStyle w:val="000000000000" w:firstRow="0" w:lastRow="0" w:firstColumn="0" w:lastColumn="0" w:oddVBand="0" w:evenVBand="0" w:oddHBand="0" w:evenHBand="0" w:firstRowFirstColumn="0" w:firstRowLastColumn="0" w:lastRowFirstColumn="0" w:lastRowLastColumn="0"/>
-              <w:rPr>
-                <w:rFonts w:ascii="Times New Roman" w:hAnsi="Times New Roman" w:cs="Times New Roman"/>
-              </w:rPr>
-            </w:pPr>
-            <w:r>
-              <w:rPr>
-                <w:rFonts w:ascii="Times New Roman" w:hAnsi="Times New Roman" w:cs="Times New Roman"/>
-              </w:rPr>
-              <w:t xml:space="preserve">Application Exercise </w:t>
-            </w:r>
-            <w:r>
-              <w:rPr>
-                <w:rFonts w:ascii="Times New Roman" w:hAnsi="Times New Roman" w:cs="Times New Roman"/>
-              </w:rPr>
-              <w:t>4</w:t>
-            </w:r>
-            <w:r>
-              <w:rPr>
-                <w:rFonts w:ascii="Times New Roman" w:hAnsi="Times New Roman" w:cs="Times New Roman"/>
-              </w:rPr>
-              <w:t xml:space="preserve"> posted</w:t>
-            </w:r>
-          </w:p>
-        </w:tc>
-        <w:tc>
-          <w:tcPr>
-            <w:tcW w:w="3145" w:type="dxa"/>
-          </w:tcPr>
-          <w:p>
-            <w:pPr>
-              <w:autoSpaceDE w:val="0"/>
-              <w:autoSpaceDN w:val="0"/>
-              <w:adjustRightInd w:val="0"/>
-              <w:spacing w:line="276" w:lineRule="auto"/>
-              <w:jc w:val="both"/>
-              <w:cnfStyle w:val="000000000000" w:firstRow="0" w:lastRow="0" w:firstColumn="0" w:lastColumn="0" w:oddVBand="0" w:evenVBand="0" w:oddHBand="0" w:evenHBand="0" w:firstRowFirstColumn="0" w:firstRowLastColumn="0" w:lastRowFirstColumn="0" w:lastRowLastColumn="0"/>
-              <w:rPr>
-                <w:rFonts w:ascii="Times New Roman" w:hAnsi="Times New Roman" w:cs="Times New Roman"/>
-              </w:rPr>
-            </w:pPr>
-            <w:r>
-              <w:rPr>
-                <w:rFonts w:ascii="Times New Roman" w:hAnsi="Times New Roman" w:cs="Times New Roman"/>
-              </w:rPr>
-              <w:t xml:space="preserve">Due: </w:t>
-            </w:r>
-            <w:r>
-              <w:rPr>
-                <w:rFonts w:ascii="Times New Roman" w:hAnsi="Times New Roman" w:cs="Times New Roman"/>
-              </w:rPr>
-              <w:t xml:space="preserve">11:59pm, </w:t>
-            </w:r>
-            <w:r>
-              <w:rPr>
-                <w:rFonts w:ascii="Times New Roman" w:hAnsi="Times New Roman" w:cs="Times New Roman"/>
-              </w:rPr>
-              <w:t>June 1</w:t>
-            </w:r>
           </w:p>
         </w:tc>
       </w:tr>
@@ -2270,7 +2002,7 @@
               <w:rPr>
                 <w:rFonts w:ascii="Times New Roman" w:hAnsi="Times New Roman" w:cs="Times New Roman"/>
               </w:rPr>
-              <w:t>June 1</w:t>
+              <w:t>May 27</w:t>
             </w:r>
           </w:p>
         </w:tc>
@@ -2294,25 +2026,7 @@
               <w:rPr>
                 <w:rFonts w:ascii="Times New Roman" w:hAnsi="Times New Roman" w:cs="Times New Roman"/>
               </w:rPr>
-              <w:t xml:space="preserve">Start Chapter </w:t>
-            </w:r>
-            <w:r>
-              <w:rPr>
-                <w:rFonts w:ascii="Times New Roman" w:hAnsi="Times New Roman" w:cs="Times New Roman"/>
-              </w:rPr>
-              <w:t>5</w:t>
-            </w:r>
-            <w:r>
-              <w:rPr>
-                <w:rFonts w:ascii="Times New Roman" w:hAnsi="Times New Roman" w:cs="Times New Roman"/>
-              </w:rPr>
-              <w:t xml:space="preserve">: </w:t>
-            </w:r>
-            <w:r>
-              <w:rPr>
-                <w:rFonts w:ascii="Times New Roman" w:hAnsi="Times New Roman" w:cs="Times New Roman"/>
-              </w:rPr>
-              <w:t>Foundation for inference</w:t>
+              <w:t>Application Exercise 4 posted</w:t>
             </w:r>
           </w:p>
         </w:tc>
@@ -2332,10 +2046,19 @@
                 <w:rFonts w:ascii="Times New Roman" w:hAnsi="Times New Roman" w:cs="Times New Roman"/>
               </w:rPr>
             </w:pPr>
+            <w:r>
+              <w:rPr>
+                <w:rFonts w:ascii="Times New Roman" w:hAnsi="Times New Roman" w:cs="Times New Roman"/>
+              </w:rPr>
+              <w:t>Due: 11:59pm, May 29</w:t>
+            </w:r>
           </w:p>
         </w:tc>
       </w:tr>
       <w:tr>
+        <w:trPr>
+          <w:trHeight w:val="645"/>
+        </w:trPr>
         <w:tc>
           <w:tcPr>
             <w:cnfStyle w:val="001000000000" w:firstRow="0" w:lastRow="0" w:firstColumn="1" w:lastColumn="0" w:oddVBand="0" w:evenVBand="0" w:oddHBand="0" w:evenHBand="0" w:firstRowFirstColumn="0" w:firstRowLastColumn="0" w:lastRowFirstColumn="0" w:lastRowLastColumn="0"/>
@@ -2356,7 +2079,7 @@
               <w:rPr>
                 <w:rFonts w:ascii="Times New Roman" w:hAnsi="Times New Roman" w:cs="Times New Roman"/>
               </w:rPr>
-              <w:t>June 2</w:t>
+              <w:t>May 28</w:t>
             </w:r>
           </w:p>
         </w:tc>
@@ -2373,14 +2096,39 @@
               <w:jc w:val="both"/>
               <w:cnfStyle w:val="000000000000" w:firstRow="0" w:lastRow="0" w:firstColumn="0" w:lastColumn="0" w:oddVBand="0" w:evenVBand="0" w:oddHBand="0" w:evenHBand="0" w:firstRowFirstColumn="0" w:firstRowLastColumn="0" w:lastRowFirstColumn="0" w:lastRowLastColumn="0"/>
               <w:rPr>
-                <w:rFonts w:ascii="Times New Roman" w:hAnsi="Times New Roman" w:cs="Times New Roman" w:hint="eastAsia"/>
-              </w:rPr>
-            </w:pPr>
-            <w:r>
-              <w:rPr>
-                <w:rFonts w:ascii="Times New Roman" w:hAnsi="Times New Roman" w:cs="Times New Roman"/>
-              </w:rPr>
-              <w:t>Mid-term Exam open</w:t>
+                <w:rFonts w:ascii="Times New Roman" w:hAnsi="Times New Roman" w:cs="Times New Roman"/>
+              </w:rPr>
+            </w:pPr>
+            <w:r>
+              <w:rPr>
+                <w:rFonts w:ascii="Times New Roman" w:hAnsi="Times New Roman" w:cs="Times New Roman"/>
+              </w:rPr>
+              <w:t>Problem Set 2 posted</w:t>
+            </w:r>
+          </w:p>
+          <w:p>
+            <w:pPr>
+              <w:autoSpaceDE w:val="0"/>
+              <w:autoSpaceDN w:val="0"/>
+              <w:adjustRightInd w:val="0"/>
+              <w:spacing w:line="276" w:lineRule="auto"/>
+              <w:jc w:val="both"/>
+              <w:cnfStyle w:val="000000000000" w:firstRow="0" w:lastRow="0" w:firstColumn="0" w:lastColumn="0" w:oddVBand="0" w:evenVBand="0" w:oddHBand="0" w:evenHBand="0" w:firstRowFirstColumn="0" w:firstRowLastColumn="0" w:lastRowFirstColumn="0" w:lastRowLastColumn="0"/>
+              <w:rPr>
+                <w:rFonts w:ascii="Times New Roman" w:hAnsi="Times New Roman" w:cs="Times New Roman"/>
+                <w:b/>
+                <w:bCs/>
+                <w:u w:val="single"/>
+              </w:rPr>
+            </w:pPr>
+            <w:r>
+              <w:rPr>
+                <w:rFonts w:ascii="Times New Roman" w:hAnsi="Times New Roman" w:cs="Times New Roman"/>
+                <w:b/>
+                <w:bCs/>
+                <w:u w:val="single"/>
+              </w:rPr>
+              <w:t>PS2: 3.5, 3.27, 3.31, 3.43, 4.13, 4.31</w:t>
             </w:r>
           </w:p>
         </w:tc>
@@ -2404,7 +2152,7 @@
               <w:rPr>
                 <w:rFonts w:ascii="Times New Roman" w:hAnsi="Times New Roman" w:cs="Times New Roman"/>
               </w:rPr>
-              <w:t>Finish by 11:59pm, June 6</w:t>
+              <w:t>Due: 11:59pm, June 3</w:t>
             </w:r>
           </w:p>
         </w:tc>
@@ -2433,13 +2181,7 @@
               <w:rPr>
                 <w:rFonts w:ascii="Times New Roman" w:hAnsi="Times New Roman" w:cs="Times New Roman"/>
               </w:rPr>
-              <w:t xml:space="preserve">June </w:t>
-            </w:r>
-            <w:r>
-              <w:rPr>
-                <w:rFonts w:ascii="Times New Roman" w:hAnsi="Times New Roman" w:cs="Times New Roman"/>
-              </w:rPr>
-              <w:t>3</w:t>
+              <w:t>June 1</w:t>
             </w:r>
           </w:p>
         </w:tc>
@@ -2463,19 +2205,7 @@
               <w:rPr>
                 <w:rFonts w:ascii="Times New Roman" w:hAnsi="Times New Roman" w:cs="Times New Roman"/>
               </w:rPr>
-              <w:t xml:space="preserve">Application Exercise </w:t>
-            </w:r>
-            <w:r>
-              <w:rPr>
-                <w:rFonts w:ascii="Times New Roman" w:hAnsi="Times New Roman" w:cs="Times New Roman"/>
-              </w:rPr>
-              <w:t>5</w:t>
-            </w:r>
-            <w:r>
-              <w:rPr>
-                <w:rFonts w:ascii="Times New Roman" w:hAnsi="Times New Roman" w:cs="Times New Roman"/>
-              </w:rPr>
-              <w:t xml:space="preserve"> posted</w:t>
+              <w:t>Start Chapter 5: Foundation for inference</w:t>
             </w:r>
           </w:p>
         </w:tc>
@@ -2495,18 +2225,6 @@
                 <w:rFonts w:ascii="Times New Roman" w:hAnsi="Times New Roman" w:cs="Times New Roman"/>
               </w:rPr>
             </w:pPr>
-            <w:r>
-              <w:rPr>
-                <w:rFonts w:ascii="Times New Roman" w:hAnsi="Times New Roman" w:cs="Times New Roman"/>
-              </w:rPr>
-              <w:t xml:space="preserve">Due: 11:59pm, June </w:t>
-            </w:r>
-            <w:r>
-              <w:rPr>
-                <w:rFonts w:ascii="Times New Roman" w:hAnsi="Times New Roman" w:cs="Times New Roman"/>
-              </w:rPr>
-              <w:t>5</w:t>
-            </w:r>
           </w:p>
         </w:tc>
       </w:tr>
@@ -2531,7 +2249,7 @@
               <w:rPr>
                 <w:rFonts w:ascii="Times New Roman" w:hAnsi="Times New Roman" w:cs="Times New Roman"/>
               </w:rPr>
-              <w:t>June 3</w:t>
+              <w:t>June 2</w:t>
             </w:r>
           </w:p>
         </w:tc>
@@ -2555,13 +2273,7 @@
               <w:rPr>
                 <w:rFonts w:ascii="Times New Roman" w:hAnsi="Times New Roman" w:cs="Times New Roman"/>
               </w:rPr>
-              <w:t xml:space="preserve">Start Chapter 6: </w:t>
-            </w:r>
-            <w:r>
-              <w:rPr>
-                <w:rFonts w:ascii="Times New Roman" w:hAnsi="Times New Roman" w:cs="Times New Roman"/>
-              </w:rPr>
-              <w:t>Inference for categorical data</w:t>
+              <w:t>Mid-term Exam open</w:t>
             </w:r>
           </w:p>
         </w:tc>
@@ -2581,6 +2293,12 @@
                 <w:rFonts w:ascii="Times New Roman" w:hAnsi="Times New Roman" w:cs="Times New Roman"/>
               </w:rPr>
             </w:pPr>
+            <w:r>
+              <w:rPr>
+                <w:rFonts w:ascii="Times New Roman" w:hAnsi="Times New Roman" w:cs="Times New Roman"/>
+              </w:rPr>
+              <w:t>Finish by 11:59pm, June 6</w:t>
+            </w:r>
           </w:p>
         </w:tc>
       </w:tr>
@@ -2608,7 +2326,13 @@
               <w:rPr>
                 <w:rFonts w:ascii="Times New Roman" w:hAnsi="Times New Roman" w:cs="Times New Roman"/>
               </w:rPr>
-              <w:t>June 7</w:t>
+              <w:t xml:space="preserve">June </w:t>
+            </w:r>
+            <w:r>
+              <w:rPr>
+                <w:rFonts w:ascii="Times New Roman" w:hAnsi="Times New Roman" w:cs="Times New Roman"/>
+              </w:rPr>
+              <w:t>3</w:t>
             </w:r>
           </w:p>
         </w:tc>
@@ -2632,19 +2356,7 @@
               <w:rPr>
                 <w:rFonts w:ascii="Times New Roman" w:hAnsi="Times New Roman" w:cs="Times New Roman"/>
               </w:rPr>
-              <w:t xml:space="preserve">Application Exercise </w:t>
-            </w:r>
-            <w:r>
-              <w:rPr>
-                <w:rFonts w:ascii="Times New Roman" w:hAnsi="Times New Roman" w:cs="Times New Roman"/>
-              </w:rPr>
-              <w:t xml:space="preserve">6 </w:t>
-            </w:r>
-            <w:r>
-              <w:rPr>
-                <w:rFonts w:ascii="Times New Roman" w:hAnsi="Times New Roman" w:cs="Times New Roman"/>
-              </w:rPr>
-              <w:t>posted</w:t>
+              <w:t>Application Exercise 5 posted</w:t>
             </w:r>
           </w:p>
         </w:tc>
@@ -2668,7 +2380,13 @@
               <w:rPr>
                 <w:rFonts w:ascii="Times New Roman" w:hAnsi="Times New Roman" w:cs="Times New Roman"/>
               </w:rPr>
-              <w:t>Due: 11:59pm, June 9</w:t>
+              <w:t xml:space="preserve">Due: 11:59pm, June </w:t>
+            </w:r>
+            <w:r>
+              <w:rPr>
+                <w:rFonts w:ascii="Times New Roman" w:hAnsi="Times New Roman" w:cs="Times New Roman"/>
+              </w:rPr>
+              <w:t>5</w:t>
             </w:r>
           </w:p>
         </w:tc>
@@ -2690,6 +2408,12 @@
                 <w:rFonts w:ascii="Times New Roman" w:hAnsi="Times New Roman" w:cs="Times New Roman"/>
               </w:rPr>
             </w:pPr>
+            <w:r>
+              <w:rPr>
+                <w:rFonts w:ascii="Times New Roman" w:hAnsi="Times New Roman" w:cs="Times New Roman"/>
+              </w:rPr>
+              <w:t>June 3</w:t>
+            </w:r>
           </w:p>
         </w:tc>
         <w:tc>
@@ -2712,21 +2436,20 @@
               <w:rPr>
                 <w:rFonts w:ascii="Times New Roman" w:hAnsi="Times New Roman" w:cs="Times New Roman"/>
               </w:rPr>
-              <w:t xml:space="preserve">Problem Set </w:t>
-            </w:r>
-            <w:r>
-              <w:rPr>
-                <w:rFonts w:ascii="Times New Roman" w:hAnsi="Times New Roman" w:cs="Times New Roman"/>
-              </w:rPr>
-              <w:t>3</w:t>
-            </w:r>
-            <w:r>
-              <w:rPr>
-                <w:rFonts w:ascii="Times New Roman" w:hAnsi="Times New Roman" w:cs="Times New Roman"/>
-              </w:rPr>
-              <w:t xml:space="preserve"> posted</w:t>
-            </w:r>
-          </w:p>
+              <w:t xml:space="preserve">Start Chapter 6: </w:t>
+            </w:r>
+            <w:r>
+              <w:rPr>
+                <w:rFonts w:ascii="Times New Roman" w:hAnsi="Times New Roman" w:cs="Times New Roman"/>
+              </w:rPr>
+              <w:t>Inference for categorical data</w:t>
+            </w:r>
+          </w:p>
+        </w:tc>
+        <w:tc>
+          <w:tcPr>
+            <w:tcW w:w="3145" w:type="dxa"/>
+          </w:tcPr>
           <w:p>
             <w:pPr>
               <w:autoSpaceDE w:val="0"/>
@@ -2737,122 +2460,8 @@
               <w:cnfStyle w:val="000000000000" w:firstRow="0" w:lastRow="0" w:firstColumn="0" w:lastColumn="0" w:oddVBand="0" w:evenVBand="0" w:oddHBand="0" w:evenHBand="0" w:firstRowFirstColumn="0" w:firstRowLastColumn="0" w:lastRowFirstColumn="0" w:lastRowLastColumn="0"/>
               <w:rPr>
                 <w:rFonts w:ascii="Times New Roman" w:hAnsi="Times New Roman" w:cs="Times New Roman"/>
-                <w:b/>
-                <w:bCs/>
-                <w:u w:val="single"/>
-              </w:rPr>
-            </w:pPr>
-            <w:r>
-              <w:rPr>
-                <w:rFonts w:ascii="Times New Roman" w:hAnsi="Times New Roman" w:cs="Times New Roman"/>
-                <w:b/>
-                <w:bCs/>
-                <w:u w:val="single"/>
-              </w:rPr>
-              <w:t>PS</w:t>
-            </w:r>
-            <w:r>
-              <w:rPr>
-                <w:rFonts w:ascii="Times New Roman" w:hAnsi="Times New Roman" w:cs="Times New Roman"/>
-                <w:b/>
-                <w:bCs/>
-                <w:u w:val="single"/>
-              </w:rPr>
-              <w:t>3</w:t>
-            </w:r>
-            <w:r>
-              <w:rPr>
-                <w:rFonts w:ascii="Times New Roman" w:hAnsi="Times New Roman" w:cs="Times New Roman"/>
-                <w:b/>
-                <w:bCs/>
-                <w:u w:val="single"/>
-              </w:rPr>
-              <w:t xml:space="preserve">: </w:t>
-            </w:r>
-            <w:r>
-              <w:rPr>
-                <w:rFonts w:ascii="Times New Roman" w:hAnsi="Times New Roman" w:cs="Times New Roman"/>
-                <w:b/>
-                <w:bCs/>
-                <w:u w:val="single"/>
-              </w:rPr>
-              <w:t xml:space="preserve">5.29, 5.36, </w:t>
-            </w:r>
-            <w:r>
-              <w:rPr>
-                <w:rFonts w:ascii="Times New Roman" w:hAnsi="Times New Roman" w:cs="Times New Roman"/>
-                <w:b/>
-                <w:bCs/>
-                <w:u w:val="single"/>
-              </w:rPr>
-              <w:t xml:space="preserve">6.19, </w:t>
-            </w:r>
-            <w:r>
-              <w:rPr>
-                <w:rFonts w:ascii="Times New Roman" w:hAnsi="Times New Roman" w:cs="Times New Roman"/>
-                <w:b/>
-                <w:bCs/>
-                <w:u w:val="single"/>
-              </w:rPr>
-              <w:t>6.33, 6.41,</w:t>
-            </w:r>
-            <w:r>
-              <w:rPr>
-                <w:rFonts w:ascii="Times New Roman" w:hAnsi="Times New Roman" w:cs="Times New Roman"/>
-                <w:b/>
-                <w:bCs/>
-                <w:u w:val="single"/>
-              </w:rPr>
-              <w:t xml:space="preserve"> 7.7,</w:t>
-            </w:r>
-            <w:r>
-              <w:rPr>
-                <w:rFonts w:ascii="Times New Roman" w:hAnsi="Times New Roman" w:cs="Times New Roman"/>
-                <w:b/>
-                <w:bCs/>
-                <w:u w:val="single"/>
-              </w:rPr>
-              <w:t xml:space="preserve"> </w:t>
-            </w:r>
-            <w:r>
-              <w:rPr>
-                <w:rFonts w:ascii="Times New Roman" w:hAnsi="Times New Roman" w:cs="Times New Roman"/>
-                <w:b/>
-                <w:bCs/>
-                <w:u w:val="single"/>
-              </w:rPr>
-              <w:t>7.31, 7.33</w:t>
-            </w:r>
-          </w:p>
-        </w:tc>
-        <w:tc>
-          <w:tcPr>
-            <w:tcW w:w="3145" w:type="dxa"/>
-          </w:tcPr>
-          <w:p>
-            <w:pPr>
-              <w:autoSpaceDE w:val="0"/>
-              <w:autoSpaceDN w:val="0"/>
-              <w:adjustRightInd w:val="0"/>
-              <w:spacing w:line="276" w:lineRule="auto"/>
-              <w:jc w:val="both"/>
-              <w:cnfStyle w:val="000000000000" w:firstRow="0" w:lastRow="0" w:firstColumn="0" w:lastColumn="0" w:oddVBand="0" w:evenVBand="0" w:oddHBand="0" w:evenHBand="0" w:firstRowFirstColumn="0" w:firstRowLastColumn="0" w:lastRowFirstColumn="0" w:lastRowLastColumn="0"/>
-              <w:rPr>
-                <w:rFonts w:ascii="Times New Roman" w:hAnsi="Times New Roman" w:cs="Times New Roman"/>
-              </w:rPr>
-            </w:pPr>
-            <w:r>
-              <w:rPr>
-                <w:rFonts w:ascii="Times New Roman" w:hAnsi="Times New Roman" w:cs="Times New Roman"/>
-              </w:rPr>
-              <w:t xml:space="preserve">Due: </w:t>
-            </w:r>
-            <w:r>
-              <w:rPr>
-                <w:rFonts w:ascii="Times New Roman" w:hAnsi="Times New Roman" w:cs="Times New Roman"/>
-              </w:rPr>
-              <w:t>11:59pm, June 14</w:t>
-            </w:r>
+              </w:rPr>
+            </w:pPr>
           </w:p>
         </w:tc>
       </w:tr>
@@ -2880,7 +2489,7 @@
               <w:rPr>
                 <w:rFonts w:ascii="Times New Roman" w:hAnsi="Times New Roman" w:cs="Times New Roman"/>
               </w:rPr>
-              <w:t xml:space="preserve">June 8 </w:t>
+              <w:t>June 7</w:t>
             </w:r>
           </w:p>
         </w:tc>
@@ -2904,25 +2513,7 @@
               <w:rPr>
                 <w:rFonts w:ascii="Times New Roman" w:hAnsi="Times New Roman" w:cs="Times New Roman"/>
               </w:rPr>
-              <w:t xml:space="preserve">Start Chapter 7: </w:t>
-            </w:r>
-            <w:r>
-              <w:rPr>
-                <w:rFonts w:ascii="Times New Roman" w:hAnsi="Times New Roman" w:cs="Times New Roman"/>
-              </w:rPr>
-              <w:t xml:space="preserve">Inference for </w:t>
-            </w:r>
-            <w:r>
-              <w:rPr>
-                <w:rFonts w:ascii="Times New Roman" w:hAnsi="Times New Roman" w:cs="Times New Roman"/>
-              </w:rPr>
-              <w:t xml:space="preserve">numerical </w:t>
-            </w:r>
-            <w:r>
-              <w:rPr>
-                <w:rFonts w:ascii="Times New Roman" w:hAnsi="Times New Roman" w:cs="Times New Roman"/>
-              </w:rPr>
-              <w:t>data</w:t>
+              <w:t>Application Exercise 6 posted</w:t>
             </w:r>
           </w:p>
         </w:tc>
@@ -2942,6 +2533,12 @@
                 <w:rFonts w:ascii="Times New Roman" w:hAnsi="Times New Roman" w:cs="Times New Roman"/>
               </w:rPr>
             </w:pPr>
+            <w:r>
+              <w:rPr>
+                <w:rFonts w:ascii="Times New Roman" w:hAnsi="Times New Roman" w:cs="Times New Roman"/>
+              </w:rPr>
+              <w:t>Due: 11:59pm, June 9</w:t>
+            </w:r>
           </w:p>
         </w:tc>
       </w:tr>
@@ -2962,12 +2559,6 @@
                 <w:rFonts w:ascii="Times New Roman" w:hAnsi="Times New Roman" w:cs="Times New Roman"/>
               </w:rPr>
             </w:pPr>
-            <w:r>
-              <w:rPr>
-                <w:rFonts w:ascii="Times New Roman" w:hAnsi="Times New Roman" w:cs="Times New Roman"/>
-              </w:rPr>
-              <w:t>June 10</w:t>
-            </w:r>
           </w:p>
         </w:tc>
         <w:tc>
@@ -2990,19 +2581,95 @@
               <w:rPr>
                 <w:rFonts w:ascii="Times New Roman" w:hAnsi="Times New Roman" w:cs="Times New Roman"/>
               </w:rPr>
-              <w:t xml:space="preserve">Application Exercise </w:t>
-            </w:r>
-            <w:r>
-              <w:rPr>
-                <w:rFonts w:ascii="Times New Roman" w:hAnsi="Times New Roman" w:cs="Times New Roman"/>
-              </w:rPr>
-              <w:t>7</w:t>
-            </w:r>
-            <w:r>
-              <w:rPr>
-                <w:rFonts w:ascii="Times New Roman" w:hAnsi="Times New Roman" w:cs="Times New Roman"/>
-              </w:rPr>
-              <w:t xml:space="preserve"> posted</w:t>
+              <w:t>Problem Set 3 posted</w:t>
+            </w:r>
+          </w:p>
+          <w:p>
+            <w:pPr>
+              <w:autoSpaceDE w:val="0"/>
+              <w:autoSpaceDN w:val="0"/>
+              <w:adjustRightInd w:val="0"/>
+              <w:spacing w:line="276" w:lineRule="auto"/>
+              <w:jc w:val="both"/>
+              <w:cnfStyle w:val="000000000000" w:firstRow="0" w:lastRow="0" w:firstColumn="0" w:lastColumn="0" w:oddVBand="0" w:evenVBand="0" w:oddHBand="0" w:evenHBand="0" w:firstRowFirstColumn="0" w:firstRowLastColumn="0" w:lastRowFirstColumn="0" w:lastRowLastColumn="0"/>
+              <w:rPr>
+                <w:rFonts w:ascii="Times New Roman" w:hAnsi="Times New Roman" w:cs="Times New Roman"/>
+                <w:b/>
+                <w:bCs/>
+                <w:u w:val="single"/>
+              </w:rPr>
+            </w:pPr>
+            <w:r>
+              <w:rPr>
+                <w:rFonts w:ascii="Times New Roman" w:hAnsi="Times New Roman" w:cs="Times New Roman"/>
+                <w:b/>
+                <w:bCs/>
+                <w:u w:val="single"/>
+              </w:rPr>
+              <w:t>PS</w:t>
+            </w:r>
+            <w:r>
+              <w:rPr>
+                <w:rFonts w:ascii="Times New Roman" w:hAnsi="Times New Roman" w:cs="Times New Roman"/>
+                <w:b/>
+                <w:bCs/>
+                <w:u w:val="single"/>
+              </w:rPr>
+              <w:t>3</w:t>
+            </w:r>
+            <w:r>
+              <w:rPr>
+                <w:rFonts w:ascii="Times New Roman" w:hAnsi="Times New Roman" w:cs="Times New Roman"/>
+                <w:b/>
+                <w:bCs/>
+                <w:u w:val="single"/>
+              </w:rPr>
+              <w:t xml:space="preserve">: 5.29, 5.36, </w:t>
+            </w:r>
+            <w:r>
+              <w:rPr>
+                <w:rFonts w:ascii="Times New Roman" w:hAnsi="Times New Roman" w:cs="Times New Roman"/>
+                <w:b/>
+                <w:bCs/>
+                <w:u w:val="single"/>
+              </w:rPr>
+              <w:t xml:space="preserve">6.19, </w:t>
+            </w:r>
+            <w:r>
+              <w:rPr>
+                <w:rFonts w:ascii="Times New Roman" w:hAnsi="Times New Roman" w:cs="Times New Roman"/>
+                <w:b/>
+                <w:bCs/>
+                <w:u w:val="single"/>
+              </w:rPr>
+              <w:t>6.33, 6.41,</w:t>
+            </w:r>
+            <w:r>
+              <w:rPr>
+                <w:rFonts w:ascii="Times New Roman" w:hAnsi="Times New Roman" w:cs="Times New Roman"/>
+                <w:b/>
+                <w:bCs/>
+                <w:u w:val="single"/>
+              </w:rPr>
+              <w:t xml:space="preserve"> 7.7,</w:t>
+            </w:r>
+            <w:r>
+              <w:rPr>
+                <w:rFonts w:ascii="Times New Roman" w:hAnsi="Times New Roman" w:cs="Times New Roman"/>
+                <w:b/>
+                <w:bCs/>
+                <w:u w:val="single"/>
+              </w:rPr>
+              <w:t xml:space="preserve"> </w:t>
+            </w:r>
+            <w:r>
+              <w:rPr>
+                <w:rFonts w:ascii="Times New Roman" w:hAnsi="Times New Roman" w:cs="Times New Roman"/>
+                <w:b/>
+                <w:bCs/>
+                <w:u w:val="single"/>
+              </w:rPr>
+              <w:t>7.31, 7.33</w:t>
             </w:r>
           </w:p>
         </w:tc>
@@ -3026,7 +2693,13 @@
               <w:rPr>
                 <w:rFonts w:ascii="Times New Roman" w:hAnsi="Times New Roman" w:cs="Times New Roman"/>
               </w:rPr>
-              <w:t>Due: 11:59pm, June 12</w:t>
+              <w:t xml:space="preserve">Due: </w:t>
+            </w:r>
+            <w:r>
+              <w:rPr>
+                <w:rFonts w:ascii="Times New Roman" w:hAnsi="Times New Roman" w:cs="Times New Roman"/>
+              </w:rPr>
+              <w:t>11:59pm, June 14</w:t>
             </w:r>
           </w:p>
         </w:tc>
@@ -3055,13 +2728,7 @@
               <w:rPr>
                 <w:rFonts w:ascii="Times New Roman" w:hAnsi="Times New Roman" w:cs="Times New Roman"/>
               </w:rPr>
-              <w:t xml:space="preserve">June </w:t>
-            </w:r>
-            <w:r>
-              <w:rPr>
-                <w:rFonts w:ascii="Times New Roman" w:hAnsi="Times New Roman" w:cs="Times New Roman"/>
-              </w:rPr>
-              <w:t>11</w:t>
+              <w:t xml:space="preserve">June 8 </w:t>
             </w:r>
           </w:p>
         </w:tc>
@@ -3085,13 +2752,25 @@
               <w:rPr>
                 <w:rFonts w:ascii="Times New Roman" w:hAnsi="Times New Roman" w:cs="Times New Roman"/>
               </w:rPr>
-              <w:t xml:space="preserve">Start Chapter 8: </w:t>
-            </w:r>
-            <w:r>
-              <w:rPr>
-                <w:rFonts w:ascii="Times New Roman" w:hAnsi="Times New Roman" w:cs="Times New Roman"/>
-              </w:rPr>
-              <w:t>Intro to linear regression</w:t>
+              <w:t xml:space="preserve">Start Chapter 7: </w:t>
+            </w:r>
+            <w:r>
+              <w:rPr>
+                <w:rFonts w:ascii="Times New Roman" w:hAnsi="Times New Roman" w:cs="Times New Roman"/>
+              </w:rPr>
+              <w:t xml:space="preserve">Inference for </w:t>
+            </w:r>
+            <w:r>
+              <w:rPr>
+                <w:rFonts w:ascii="Times New Roman" w:hAnsi="Times New Roman" w:cs="Times New Roman"/>
+              </w:rPr>
+              <w:t xml:space="preserve">numerical </w:t>
+            </w:r>
+            <w:r>
+              <w:rPr>
+                <w:rFonts w:ascii="Times New Roman" w:hAnsi="Times New Roman" w:cs="Times New Roman"/>
+              </w:rPr>
+              <w:t>data</w:t>
             </w:r>
           </w:p>
         </w:tc>
@@ -3108,7 +2787,7 @@
               <w:jc w:val="both"/>
               <w:cnfStyle w:val="000000100000" w:firstRow="0" w:lastRow="0" w:firstColumn="0" w:lastColumn="0" w:oddVBand="0" w:evenVBand="0" w:oddHBand="1" w:evenHBand="0" w:firstRowFirstColumn="0" w:firstRowLastColumn="0" w:lastRowFirstColumn="0" w:lastRowLastColumn="0"/>
               <w:rPr>
-                <w:rFonts w:ascii="Times New Roman" w:hAnsi="Times New Roman" w:cs="Times New Roman" w:hint="eastAsia"/>
+                <w:rFonts w:ascii="Times New Roman" w:hAnsi="Times New Roman" w:cs="Times New Roman"/>
               </w:rPr>
             </w:pPr>
           </w:p>
@@ -3131,6 +2810,12 @@
                 <w:rFonts w:ascii="Times New Roman" w:hAnsi="Times New Roman" w:cs="Times New Roman"/>
               </w:rPr>
             </w:pPr>
+            <w:r>
+              <w:rPr>
+                <w:rFonts w:ascii="Times New Roman" w:hAnsi="Times New Roman" w:cs="Times New Roman"/>
+              </w:rPr>
+              <w:t>June 10</w:t>
+            </w:r>
           </w:p>
         </w:tc>
         <w:tc>
@@ -3153,19 +2838,7 @@
               <w:rPr>
                 <w:rFonts w:ascii="Times New Roman" w:hAnsi="Times New Roman" w:cs="Times New Roman"/>
               </w:rPr>
-              <w:t xml:space="preserve">Application Exercise </w:t>
-            </w:r>
-            <w:r>
-              <w:rPr>
-                <w:rFonts w:ascii="Times New Roman" w:hAnsi="Times New Roman" w:cs="Times New Roman"/>
-              </w:rPr>
-              <w:t>8</w:t>
-            </w:r>
-            <w:r>
-              <w:rPr>
-                <w:rFonts w:ascii="Times New Roman" w:hAnsi="Times New Roman" w:cs="Times New Roman"/>
-              </w:rPr>
-              <w:t xml:space="preserve"> posted</w:t>
+              <w:t>Application Exercise 7 posted</w:t>
             </w:r>
           </w:p>
         </w:tc>
@@ -3182,26 +2855,14 @@
               <w:jc w:val="both"/>
               <w:cnfStyle w:val="000000000000" w:firstRow="0" w:lastRow="0" w:firstColumn="0" w:lastColumn="0" w:oddVBand="0" w:evenVBand="0" w:oddHBand="0" w:evenHBand="0" w:firstRowFirstColumn="0" w:firstRowLastColumn="0" w:lastRowFirstColumn="0" w:lastRowLastColumn="0"/>
               <w:rPr>
-                <w:rFonts w:ascii="Times New Roman" w:hAnsi="Times New Roman" w:cs="Times New Roman" w:hint="eastAsia"/>
-              </w:rPr>
-            </w:pPr>
-            <w:r>
-              <w:rPr>
-                <w:rFonts w:ascii="Times New Roman" w:hAnsi="Times New Roman" w:cs="Times New Roman"/>
-              </w:rPr>
-              <w:t xml:space="preserve">Due: </w:t>
-            </w:r>
-            <w:r>
-              <w:rPr>
-                <w:rFonts w:ascii="Times New Roman" w:hAnsi="Times New Roman" w:cs="Times New Roman"/>
-              </w:rPr>
-              <w:t>11:59pm, June 1</w:t>
-            </w:r>
-            <w:r>
-              <w:rPr>
-                <w:rFonts w:ascii="Times New Roman" w:hAnsi="Times New Roman" w:cs="Times New Roman"/>
-              </w:rPr>
-              <w:t>3</w:t>
+                <w:rFonts w:ascii="Times New Roman" w:hAnsi="Times New Roman" w:cs="Times New Roman"/>
+              </w:rPr>
+            </w:pPr>
+            <w:r>
+              <w:rPr>
+                <w:rFonts w:ascii="Times New Roman" w:hAnsi="Times New Roman" w:cs="Times New Roman"/>
+              </w:rPr>
+              <w:t>Due: 11:59pm, June 12</w:t>
             </w:r>
           </w:p>
         </w:tc>
@@ -3230,14 +2891,19 @@
               <w:rPr>
                 <w:rFonts w:ascii="Times New Roman" w:hAnsi="Times New Roman" w:cs="Times New Roman"/>
               </w:rPr>
-              <w:t>June 15</w:t>
+              <w:t xml:space="preserve">June </w:t>
+            </w:r>
+            <w:r>
+              <w:rPr>
+                <w:rFonts w:ascii="Times New Roman" w:hAnsi="Times New Roman" w:cs="Times New Roman"/>
+              </w:rPr>
+              <w:t>11</w:t>
             </w:r>
           </w:p>
         </w:tc>
         <w:tc>
           <w:tcPr>
             <w:tcW w:w="4950" w:type="dxa"/>
-            <w:vMerge w:val="restart"/>
           </w:tcPr>
           <w:p>
             <w:pPr>
@@ -3255,9 +2921,20 @@
               <w:rPr>
                 <w:rFonts w:ascii="Times New Roman" w:hAnsi="Times New Roman" w:cs="Times New Roman"/>
               </w:rPr>
-              <w:t>Problem Set 4 posted</w:t>
-            </w:r>
-          </w:p>
+              <w:t xml:space="preserve">Start Chapter 8: </w:t>
+            </w:r>
+            <w:r>
+              <w:rPr>
+                <w:rFonts w:ascii="Times New Roman" w:hAnsi="Times New Roman" w:cs="Times New Roman"/>
+              </w:rPr>
+              <w:t>Intro to linear regression</w:t>
+            </w:r>
+          </w:p>
+        </w:tc>
+        <w:tc>
+          <w:tcPr>
+            <w:tcW w:w="3145" w:type="dxa"/>
+          </w:tcPr>
           <w:p>
             <w:pPr>
               <w:autoSpaceDE w:val="0"/>
@@ -3268,63 +2945,8 @@
               <w:cnfStyle w:val="000000100000" w:firstRow="0" w:lastRow="0" w:firstColumn="0" w:lastColumn="0" w:oddVBand="0" w:evenVBand="0" w:oddHBand="1" w:evenHBand="0" w:firstRowFirstColumn="0" w:firstRowLastColumn="0" w:lastRowFirstColumn="0" w:lastRowLastColumn="0"/>
               <w:rPr>
                 <w:rFonts w:ascii="Times New Roman" w:hAnsi="Times New Roman" w:cs="Times New Roman"/>
-                <w:b/>
-                <w:bCs/>
-                <w:u w:val="single"/>
-              </w:rPr>
-            </w:pPr>
-            <w:r>
-              <w:rPr>
-                <w:rFonts w:ascii="Times New Roman" w:hAnsi="Times New Roman" w:cs="Times New Roman"/>
-                <w:b/>
-                <w:bCs/>
-                <w:u w:val="single"/>
-              </w:rPr>
-              <w:t>PS4: 8.21, 8.29, 8.35,</w:t>
-            </w:r>
-            <w:r>
-              <w:rPr>
-                <w:rFonts w:ascii="Times New Roman" w:hAnsi="Times New Roman" w:cs="Times New Roman"/>
-                <w:b/>
-                <w:bCs/>
-                <w:u w:val="single"/>
-              </w:rPr>
-              <w:t xml:space="preserve"> 9.3, 9.9, 9.13</w:t>
-            </w:r>
-            <w:r>
-              <w:rPr>
-                <w:rFonts w:ascii="Times New Roman" w:hAnsi="Times New Roman" w:cs="Times New Roman"/>
-                <w:b/>
-                <w:bCs/>
-                <w:u w:val="single"/>
-              </w:rPr>
-              <w:t xml:space="preserve"> </w:t>
-            </w:r>
-          </w:p>
-        </w:tc>
-        <w:tc>
-          <w:tcPr>
-            <w:tcW w:w="3145" w:type="dxa"/>
-            <w:vMerge w:val="restart"/>
-          </w:tcPr>
-          <w:p>
-            <w:pPr>
-              <w:autoSpaceDE w:val="0"/>
-              <w:autoSpaceDN w:val="0"/>
-              <w:adjustRightInd w:val="0"/>
-              <w:spacing w:line="276" w:lineRule="auto"/>
-              <w:jc w:val="both"/>
-              <w:cnfStyle w:val="000000100000" w:firstRow="0" w:lastRow="0" w:firstColumn="0" w:lastColumn="0" w:oddVBand="0" w:evenVBand="0" w:oddHBand="1" w:evenHBand="0" w:firstRowFirstColumn="0" w:firstRowLastColumn="0" w:lastRowFirstColumn="0" w:lastRowLastColumn="0"/>
-              <w:rPr>
-                <w:rFonts w:ascii="Times New Roman" w:hAnsi="Times New Roman" w:cs="Times New Roman"/>
-              </w:rPr>
-            </w:pPr>
-            <w:r>
-              <w:rPr>
-                <w:rFonts w:ascii="Times New Roman" w:hAnsi="Times New Roman" w:cs="Times New Roman"/>
-              </w:rPr>
-              <w:t>Due: 11:59pm, June 21</w:t>
-            </w:r>
+              </w:rPr>
+            </w:pPr>
           </w:p>
         </w:tc>
       </w:tr>
@@ -3350,7 +2972,6 @@
         <w:tc>
           <w:tcPr>
             <w:tcW w:w="4950" w:type="dxa"/>
-            <w:vMerge/>
           </w:tcPr>
           <w:p>
             <w:pPr>
@@ -3364,12 +2985,17 @@
                 <w:rFonts w:ascii="Times New Roman" w:hAnsi="Times New Roman" w:cs="Times New Roman"/>
               </w:rPr>
             </w:pPr>
+            <w:r>
+              <w:rPr>
+                <w:rFonts w:ascii="Times New Roman" w:hAnsi="Times New Roman" w:cs="Times New Roman"/>
+              </w:rPr>
+              <w:t>Application Exercise 8 posted</w:t>
+            </w:r>
           </w:p>
         </w:tc>
         <w:tc>
           <w:tcPr>
             <w:tcW w:w="3145" w:type="dxa"/>
-            <w:vMerge/>
           </w:tcPr>
           <w:p>
             <w:pPr>
@@ -3383,6 +3009,12 @@
                 <w:rFonts w:ascii="Times New Roman" w:hAnsi="Times New Roman" w:cs="Times New Roman"/>
               </w:rPr>
             </w:pPr>
+            <w:r>
+              <w:rPr>
+                <w:rFonts w:ascii="Times New Roman" w:hAnsi="Times New Roman" w:cs="Times New Roman"/>
+              </w:rPr>
+              <w:t>Due: 11:59pm, June 13</w:t>
+            </w:r>
           </w:p>
         </w:tc>
       </w:tr>
@@ -3410,13 +3042,14 @@
               <w:rPr>
                 <w:rFonts w:ascii="Times New Roman" w:hAnsi="Times New Roman" w:cs="Times New Roman"/>
               </w:rPr>
-              <w:t>June 16</w:t>
+              <w:t>June 15</w:t>
             </w:r>
           </w:p>
         </w:tc>
         <w:tc>
           <w:tcPr>
             <w:tcW w:w="4950" w:type="dxa"/>
+            <w:vMerge w:val="restart"/>
           </w:tcPr>
           <w:p>
             <w:pPr>
@@ -3434,19 +3067,57 @@
               <w:rPr>
                 <w:rFonts w:ascii="Times New Roman" w:hAnsi="Times New Roman" w:cs="Times New Roman"/>
               </w:rPr>
-              <w:t xml:space="preserve">Start Chapter 9: </w:t>
-            </w:r>
-            <w:r>
-              <w:rPr>
-                <w:rFonts w:ascii="Times New Roman" w:hAnsi="Times New Roman" w:cs="Times New Roman"/>
-              </w:rPr>
-              <w:t>Multiple &amp; logistic regression</w:t>
+              <w:t>Problem Set 4 posted</w:t>
+            </w:r>
+          </w:p>
+          <w:p>
+            <w:pPr>
+              <w:autoSpaceDE w:val="0"/>
+              <w:autoSpaceDN w:val="0"/>
+              <w:adjustRightInd w:val="0"/>
+              <w:spacing w:line="276" w:lineRule="auto"/>
+              <w:jc w:val="both"/>
+              <w:cnfStyle w:val="000000100000" w:firstRow="0" w:lastRow="0" w:firstColumn="0" w:lastColumn="0" w:oddVBand="0" w:evenVBand="0" w:oddHBand="1" w:evenHBand="0" w:firstRowFirstColumn="0" w:firstRowLastColumn="0" w:lastRowFirstColumn="0" w:lastRowLastColumn="0"/>
+              <w:rPr>
+                <w:rFonts w:ascii="Times New Roman" w:hAnsi="Times New Roman" w:cs="Times New Roman"/>
+                <w:b/>
+                <w:bCs/>
+                <w:u w:val="single"/>
+              </w:rPr>
+            </w:pPr>
+            <w:r>
+              <w:rPr>
+                <w:rFonts w:ascii="Times New Roman" w:hAnsi="Times New Roman" w:cs="Times New Roman"/>
+                <w:b/>
+                <w:bCs/>
+                <w:u w:val="single"/>
+              </w:rPr>
+              <w:t>PS4: 8.21, 8.29, 8.35,</w:t>
+            </w:r>
+            <w:r>
+              <w:rPr>
+                <w:rFonts w:ascii="Times New Roman" w:hAnsi="Times New Roman" w:cs="Times New Roman"/>
+                <w:b/>
+                <w:bCs/>
+                <w:u w:val="single"/>
+              </w:rPr>
+              <w:t xml:space="preserve"> 9.3, 9.9, 9.13</w:t>
+            </w:r>
+            <w:r>
+              <w:rPr>
+                <w:rFonts w:ascii="Times New Roman" w:hAnsi="Times New Roman" w:cs="Times New Roman"/>
+                <w:b/>
+                <w:bCs/>
+                <w:u w:val="single"/>
+              </w:rPr>
+              <w:t xml:space="preserve"> </w:t>
             </w:r>
           </w:p>
         </w:tc>
         <w:tc>
           <w:tcPr>
             <w:tcW w:w="3145" w:type="dxa"/>
+            <w:vMerge w:val="restart"/>
           </w:tcPr>
           <w:p>
             <w:pPr>
@@ -3460,6 +3131,12 @@
                 <w:rFonts w:ascii="Times New Roman" w:hAnsi="Times New Roman" w:cs="Times New Roman"/>
               </w:rPr>
             </w:pPr>
+            <w:r>
+              <w:rPr>
+                <w:rFonts w:ascii="Times New Roman" w:hAnsi="Times New Roman" w:cs="Times New Roman"/>
+              </w:rPr>
+              <w:t>Due: 11:59pm, June 21</w:t>
+            </w:r>
           </w:p>
         </w:tc>
       </w:tr>
@@ -3480,6 +3157,141 @@
                 <w:rFonts w:ascii="Times New Roman" w:hAnsi="Times New Roman" w:cs="Times New Roman"/>
               </w:rPr>
             </w:pPr>
+          </w:p>
+        </w:tc>
+        <w:tc>
+          <w:tcPr>
+            <w:tcW w:w="4950" w:type="dxa"/>
+            <w:vMerge/>
+          </w:tcPr>
+          <w:p>
+            <w:pPr>
+              <w:autoSpaceDE w:val="0"/>
+              <w:autoSpaceDN w:val="0"/>
+              <w:adjustRightInd w:val="0"/>
+              <w:spacing w:line="276" w:lineRule="auto"/>
+              <w:jc w:val="both"/>
+              <w:cnfStyle w:val="000000000000" w:firstRow="0" w:lastRow="0" w:firstColumn="0" w:lastColumn="0" w:oddVBand="0" w:evenVBand="0" w:oddHBand="0" w:evenHBand="0" w:firstRowFirstColumn="0" w:firstRowLastColumn="0" w:lastRowFirstColumn="0" w:lastRowLastColumn="0"/>
+              <w:rPr>
+                <w:rFonts w:ascii="Times New Roman" w:hAnsi="Times New Roman" w:cs="Times New Roman"/>
+              </w:rPr>
+            </w:pPr>
+          </w:p>
+        </w:tc>
+        <w:tc>
+          <w:tcPr>
+            <w:tcW w:w="3145" w:type="dxa"/>
+            <w:vMerge/>
+          </w:tcPr>
+          <w:p>
+            <w:pPr>
+              <w:autoSpaceDE w:val="0"/>
+              <w:autoSpaceDN w:val="0"/>
+              <w:adjustRightInd w:val="0"/>
+              <w:spacing w:line="276" w:lineRule="auto"/>
+              <w:jc w:val="both"/>
+              <w:cnfStyle w:val="000000000000" w:firstRow="0" w:lastRow="0" w:firstColumn="0" w:lastColumn="0" w:oddVBand="0" w:evenVBand="0" w:oddHBand="0" w:evenHBand="0" w:firstRowFirstColumn="0" w:firstRowLastColumn="0" w:lastRowFirstColumn="0" w:lastRowLastColumn="0"/>
+              <w:rPr>
+                <w:rFonts w:ascii="Times New Roman" w:hAnsi="Times New Roman" w:cs="Times New Roman"/>
+              </w:rPr>
+            </w:pPr>
+          </w:p>
+        </w:tc>
+      </w:tr>
+      <w:tr>
+        <w:trPr>
+          <w:cnfStyle w:val="000000100000" w:firstRow="0" w:lastRow="0" w:firstColumn="0" w:lastColumn="0" w:oddVBand="0" w:evenVBand="0" w:oddHBand="1" w:evenHBand="0" w:firstRowFirstColumn="0" w:firstRowLastColumn="0" w:lastRowFirstColumn="0" w:lastRowLastColumn="0"/>
+        </w:trPr>
+        <w:tc>
+          <w:tcPr>
+            <w:cnfStyle w:val="001000000000" w:firstRow="0" w:lastRow="0" w:firstColumn="1" w:lastColumn="0" w:oddVBand="0" w:evenVBand="0" w:oddHBand="0" w:evenHBand="0" w:firstRowFirstColumn="0" w:firstRowLastColumn="0" w:lastRowFirstColumn="0" w:lastRowLastColumn="0"/>
+            <w:tcW w:w="1255" w:type="dxa"/>
+          </w:tcPr>
+          <w:p>
+            <w:pPr>
+              <w:autoSpaceDE w:val="0"/>
+              <w:autoSpaceDN w:val="0"/>
+              <w:adjustRightInd w:val="0"/>
+              <w:spacing w:line="276" w:lineRule="auto"/>
+              <w:jc w:val="both"/>
+              <w:rPr>
+                <w:rFonts w:ascii="Times New Roman" w:hAnsi="Times New Roman" w:cs="Times New Roman"/>
+              </w:rPr>
+            </w:pPr>
+            <w:r>
+              <w:rPr>
+                <w:rFonts w:ascii="Times New Roman" w:hAnsi="Times New Roman" w:cs="Times New Roman"/>
+              </w:rPr>
+              <w:t>June 16</w:t>
+            </w:r>
+          </w:p>
+        </w:tc>
+        <w:tc>
+          <w:tcPr>
+            <w:tcW w:w="4950" w:type="dxa"/>
+          </w:tcPr>
+          <w:p>
+            <w:pPr>
+              <w:autoSpaceDE w:val="0"/>
+              <w:autoSpaceDN w:val="0"/>
+              <w:adjustRightInd w:val="0"/>
+              <w:spacing w:line="276" w:lineRule="auto"/>
+              <w:jc w:val="both"/>
+              <w:cnfStyle w:val="000000100000" w:firstRow="0" w:lastRow="0" w:firstColumn="0" w:lastColumn="0" w:oddVBand="0" w:evenVBand="0" w:oddHBand="1" w:evenHBand="0" w:firstRowFirstColumn="0" w:firstRowLastColumn="0" w:lastRowFirstColumn="0" w:lastRowLastColumn="0"/>
+              <w:rPr>
+                <w:rFonts w:ascii="Times New Roman" w:hAnsi="Times New Roman" w:cs="Times New Roman"/>
+              </w:rPr>
+            </w:pPr>
+            <w:r>
+              <w:rPr>
+                <w:rFonts w:ascii="Times New Roman" w:hAnsi="Times New Roman" w:cs="Times New Roman"/>
+              </w:rPr>
+              <w:t xml:space="preserve">Start Chapter 9: </w:t>
+            </w:r>
+            <w:r>
+              <w:rPr>
+                <w:rFonts w:ascii="Times New Roman" w:hAnsi="Times New Roman" w:cs="Times New Roman"/>
+              </w:rPr>
+              <w:t>Multiple &amp; logistic regression</w:t>
+            </w:r>
+          </w:p>
+        </w:tc>
+        <w:tc>
+          <w:tcPr>
+            <w:tcW w:w="3145" w:type="dxa"/>
+          </w:tcPr>
+          <w:p>
+            <w:pPr>
+              <w:autoSpaceDE w:val="0"/>
+              <w:autoSpaceDN w:val="0"/>
+              <w:adjustRightInd w:val="0"/>
+              <w:spacing w:line="276" w:lineRule="auto"/>
+              <w:jc w:val="both"/>
+              <w:cnfStyle w:val="000000100000" w:firstRow="0" w:lastRow="0" w:firstColumn="0" w:lastColumn="0" w:oddVBand="0" w:evenVBand="0" w:oddHBand="1" w:evenHBand="0" w:firstRowFirstColumn="0" w:firstRowLastColumn="0" w:lastRowFirstColumn="0" w:lastRowLastColumn="0"/>
+              <w:rPr>
+                <w:rFonts w:ascii="Times New Roman" w:hAnsi="Times New Roman" w:cs="Times New Roman"/>
+              </w:rPr>
+            </w:pPr>
+          </w:p>
+        </w:tc>
+      </w:tr>
+      <w:tr>
+        <w:tc>
+          <w:tcPr>
+            <w:cnfStyle w:val="001000000000" w:firstRow="0" w:lastRow="0" w:firstColumn="1" w:lastColumn="0" w:oddVBand="0" w:evenVBand="0" w:oddHBand="0" w:evenHBand="0" w:firstRowFirstColumn="0" w:firstRowLastColumn="0" w:lastRowFirstColumn="0" w:lastRowLastColumn="0"/>
+            <w:tcW w:w="1255" w:type="dxa"/>
+          </w:tcPr>
+          <w:p>
+            <w:pPr>
+              <w:autoSpaceDE w:val="0"/>
+              <w:autoSpaceDN w:val="0"/>
+              <w:adjustRightInd w:val="0"/>
+              <w:spacing w:line="276" w:lineRule="auto"/>
+              <w:jc w:val="both"/>
+              <w:rPr>
+                <w:rFonts w:ascii="Times New Roman" w:hAnsi="Times New Roman" w:cs="Times New Roman"/>
+              </w:rPr>
+            </w:pPr>
             <w:r>
               <w:rPr>
                 <w:rFonts w:ascii="Times New Roman" w:hAnsi="Times New Roman" w:cs="Times New Roman"/>
@@ -3508,19 +3320,7 @@
               <w:rPr>
                 <w:rFonts w:ascii="Times New Roman" w:hAnsi="Times New Roman" w:cs="Times New Roman"/>
               </w:rPr>
-              <w:t xml:space="preserve">Application Exercise </w:t>
-            </w:r>
-            <w:r>
-              <w:rPr>
-                <w:rFonts w:ascii="Times New Roman" w:hAnsi="Times New Roman" w:cs="Times New Roman"/>
-              </w:rPr>
-              <w:t>9</w:t>
-            </w:r>
-            <w:r>
-              <w:rPr>
-                <w:rFonts w:ascii="Times New Roman" w:hAnsi="Times New Roman" w:cs="Times New Roman"/>
-              </w:rPr>
-              <w:t xml:space="preserve"> posted</w:t>
+              <w:t>Application Exercise 9 posted</w:t>
             </w:r>
           </w:p>
         </w:tc>

</xml_diff>